<commit_message>
menu reordering using nestable
</commit_message>
<xml_diff>
--- a/guideline/menu reorder.docx
+++ b/guideline/menu reorder.docx
@@ -162,6 +162,7 @@
         </w:numPr>
       </w:pPr>
       <w:r>
+        <w:lastRenderedPageBreak/>
         <w:t>Menu Controller</w:t>
       </w:r>
       <w:r>
@@ -173,44 +174,27 @@
         </w:rPr>
         <w:t>See the ZIP</w:t>
       </w:r>
-    </w:p>
-    <w:p>
-      <w:pPr>
-        <w:pStyle w:val="ListParagraph"/>
-        <w:numPr>
-          <w:ilvl w:val="0"/>
-          <w:numId w:val="1"/>
-        </w:numPr>
-      </w:pPr>
-      <w:r>
-        <w:rPr>
-          <w:noProof/>
-        </w:rPr>
-        <w:t>Create Views in menu folder</w:t>
+      <w:r>
+        <w:rPr>
+          <w:noProof/>
+        </w:rPr>
+        <w:t xml:space="preserve"> (SEE THE sortable function)</w:t>
       </w:r>
       <w:r>
         <w:rPr>
           <w:noProof/>
         </w:rPr>
         <w:br/>
-        <w:t>see the ZIP</w:t>
-      </w:r>
-      <w:r>
-        <w:rPr>
-          <w:noProof/>
-        </w:rPr>
-        <w:br/>
-      </w:r>
-      <w:r>
-        <w:rPr>
-          <w:noProof/>
-        </w:rPr>
-        <w:lastRenderedPageBreak/>
+      </w:r>
+      <w:r>
+        <w:rPr>
+          <w:noProof/>
+        </w:rPr>
         <w:drawing>
-          <wp:inline distT="0" distB="0" distL="0" distR="0" wp14:anchorId="610F61DB" wp14:editId="2629F703">
-            <wp:extent cx="3838575" cy="1857375"/>
-            <wp:effectExtent l="0" t="0" r="9525" b="9525"/>
-            <wp:docPr id="8" name="Picture 8"/>
+          <wp:inline distT="0" distB="0" distL="0" distR="0" wp14:anchorId="0F778DA2" wp14:editId="57358BC2">
+            <wp:extent cx="5943600" cy="5090795"/>
+            <wp:effectExtent l="0" t="0" r="0" b="0"/>
+            <wp:docPr id="2" name="Picture 2"/>
             <wp:cNvGraphicFramePr>
               <a:graphicFrameLocks xmlns:a="http://schemas.openxmlformats.org/drawingml/2006/main" noChangeAspect="1"/>
             </wp:cNvGraphicFramePr>
@@ -230,7 +214,7 @@
                   <pic:spPr>
                     <a:xfrm>
                       <a:off x="0" y="0"/>
-                      <a:ext cx="3838575" cy="1857375"/>
+                      <a:ext cx="5943600" cy="5090795"/>
                     </a:xfrm>
                     <a:prstGeom prst="rect">
                       <a:avLst/>
@@ -242,13 +226,6 @@
           </wp:inline>
         </w:drawing>
       </w:r>
-      <w:r>
-        <w:rPr>
-          <w:noProof/>
-        </w:rPr>
-        <w:br/>
-        <w:t>Check the index file where I add sortable and call to order the menu.</w:t>
-      </w:r>
     </w:p>
     <w:p>
       <w:pPr>
@@ -259,23 +236,39 @@
         </w:numPr>
       </w:pPr>
       <w:r>
-        <w:t>Add routes</w:t>
-      </w:r>
-      <w:r>
-        <w:t>.</w:t>
-      </w:r>
-      <w:r>
+        <w:rPr>
+          <w:noProof/>
+        </w:rPr>
+        <w:t>Create Views in menu folder</w:t>
+      </w:r>
+      <w:r>
+        <w:rPr>
+          <w:noProof/>
+        </w:rPr>
         <w:br/>
+        <w:t>see the ZIP</w:t>
+      </w:r>
+      <w:r>
+        <w:rPr>
+          <w:noProof/>
+        </w:rPr>
+        <w:t xml:space="preserve"> (SEE THE index.blade.php)</w:t>
+      </w:r>
+      <w:r>
+        <w:rPr>
+          <w:noProof/>
+        </w:rPr>
+        <w:br/>
       </w:r>
       <w:r>
         <w:rPr>
           <w:noProof/>
         </w:rPr>
         <w:drawing>
-          <wp:inline distT="0" distB="0" distL="0" distR="0" wp14:anchorId="2B534645" wp14:editId="2537B4D8">
-            <wp:extent cx="5943600" cy="704850"/>
-            <wp:effectExtent l="0" t="0" r="0" b="0"/>
-            <wp:docPr id="6" name="Picture 6"/>
+          <wp:inline distT="0" distB="0" distL="0" distR="0" wp14:anchorId="610F61DB" wp14:editId="2629F703">
+            <wp:extent cx="3838575" cy="1857375"/>
+            <wp:effectExtent l="0" t="0" r="9525" b="9525"/>
+            <wp:docPr id="8" name="Picture 8"/>
             <wp:cNvGraphicFramePr>
               <a:graphicFrameLocks xmlns:a="http://schemas.openxmlformats.org/drawingml/2006/main" noChangeAspect="1"/>
             </wp:cNvGraphicFramePr>
@@ -295,7 +288,7 @@
                   <pic:spPr>
                     <a:xfrm>
                       <a:off x="0" y="0"/>
-                      <a:ext cx="5943600" cy="704850"/>
+                      <a:ext cx="3838575" cy="1857375"/>
                     </a:xfrm>
                     <a:prstGeom prst="rect">
                       <a:avLst/>
@@ -307,6 +300,13 @@
           </wp:inline>
         </w:drawing>
       </w:r>
+      <w:r>
+        <w:rPr>
+          <w:noProof/>
+        </w:rPr>
+        <w:br/>
+        <w:t>Check the index file where I add sortable and call to order the menu.</w:t>
+      </w:r>
     </w:p>
     <w:p>
       <w:pPr>
@@ -317,7 +317,11 @@
         </w:numPr>
       </w:pPr>
       <w:r>
-        <w:t>Edit App/Http/Providers/AppServiceProvider</w:t>
+        <w:lastRenderedPageBreak/>
+        <w:t>Add routes</w:t>
+      </w:r>
+      <w:r>
+        <w:t>.</w:t>
       </w:r>
       <w:r>
         <w:br/>
@@ -327,10 +331,10 @@
           <w:noProof/>
         </w:rPr>
         <w:drawing>
-          <wp:inline distT="0" distB="0" distL="0" distR="0" wp14:anchorId="0C38A58F" wp14:editId="2F32E951">
-            <wp:extent cx="5943600" cy="1837690"/>
+          <wp:inline distT="0" distB="0" distL="0" distR="0" wp14:anchorId="2B534645" wp14:editId="2537B4D8">
+            <wp:extent cx="5943600" cy="704850"/>
             <wp:effectExtent l="0" t="0" r="0" b="0"/>
-            <wp:docPr id="9" name="Picture 9"/>
+            <wp:docPr id="6" name="Picture 6"/>
             <wp:cNvGraphicFramePr>
               <a:graphicFrameLocks xmlns:a="http://schemas.openxmlformats.org/drawingml/2006/main" noChangeAspect="1"/>
             </wp:cNvGraphicFramePr>
@@ -350,7 +354,7 @@
                   <pic:spPr>
                     <a:xfrm>
                       <a:off x="0" y="0"/>
-                      <a:ext cx="5943600" cy="1837690"/>
+                      <a:ext cx="5943600" cy="704850"/>
                     </a:xfrm>
                     <a:prstGeom prst="rect">
                       <a:avLst/>
@@ -372,8 +376,7 @@
         </w:numPr>
       </w:pPr>
       <w:r>
-        <w:lastRenderedPageBreak/>
-        <w:t>Then add the following in layouts/app.blade.php</w:t>
+        <w:t>Edit App/Http/Providers/AppServiceProvider</w:t>
       </w:r>
       <w:r>
         <w:br/>
@@ -383,10 +386,10 @@
           <w:noProof/>
         </w:rPr>
         <w:drawing>
-          <wp:inline distT="0" distB="0" distL="0" distR="0" wp14:anchorId="28FB8B3D" wp14:editId="68069D22">
-            <wp:extent cx="5943600" cy="3402330"/>
-            <wp:effectExtent l="0" t="0" r="0" b="7620"/>
-            <wp:docPr id="10" name="Picture 10"/>
+          <wp:inline distT="0" distB="0" distL="0" distR="0" wp14:anchorId="0C38A58F" wp14:editId="2F32E951">
+            <wp:extent cx="5943600" cy="1837690"/>
+            <wp:effectExtent l="0" t="0" r="0" b="0"/>
+            <wp:docPr id="9" name="Picture 9"/>
             <wp:cNvGraphicFramePr>
               <a:graphicFrameLocks xmlns:a="http://schemas.openxmlformats.org/drawingml/2006/main" noChangeAspect="1"/>
             </wp:cNvGraphicFramePr>
@@ -406,7 +409,7 @@
                   <pic:spPr>
                     <a:xfrm>
                       <a:off x="0" y="0"/>
-                      <a:ext cx="5943600" cy="3402330"/>
+                      <a:ext cx="5943600" cy="1837690"/>
                     </a:xfrm>
                     <a:prstGeom prst="rect">
                       <a:avLst/>
@@ -418,6 +421,18 @@
           </wp:inline>
         </w:drawing>
       </w:r>
+    </w:p>
+    <w:p>
+      <w:pPr>
+        <w:pStyle w:val="ListParagraph"/>
+        <w:numPr>
+          <w:ilvl w:val="0"/>
+          <w:numId w:val="1"/>
+        </w:numPr>
+      </w:pPr>
+      <w:r>
+        <w:t>Then add the following in layouts/app.blade.php</w:t>
+      </w:r>
       <w:r>
         <w:br/>
       </w:r>
@@ -426,10 +441,10 @@
           <w:noProof/>
         </w:rPr>
         <w:drawing>
-          <wp:inline distT="0" distB="0" distL="0" distR="0" wp14:anchorId="012179C5" wp14:editId="6CEF05C9">
-            <wp:extent cx="5943600" cy="596265"/>
-            <wp:effectExtent l="0" t="0" r="0" b="0"/>
-            <wp:docPr id="11" name="Picture 11"/>
+          <wp:inline distT="0" distB="0" distL="0" distR="0" wp14:anchorId="7EC8FA9A" wp14:editId="05C22F0D">
+            <wp:extent cx="5943600" cy="754380"/>
+            <wp:effectExtent l="0" t="0" r="0" b="7620"/>
+            <wp:docPr id="4" name="Picture 4"/>
             <wp:cNvGraphicFramePr>
               <a:graphicFrameLocks xmlns:a="http://schemas.openxmlformats.org/drawingml/2006/main" noChangeAspect="1"/>
             </wp:cNvGraphicFramePr>
@@ -449,7 +464,50 @@
                   <pic:spPr>
                     <a:xfrm>
                       <a:off x="0" y="0"/>
-                      <a:ext cx="5943600" cy="596265"/>
+                      <a:ext cx="5943600" cy="754380"/>
+                    </a:xfrm>
+                    <a:prstGeom prst="rect">
+                      <a:avLst/>
+                    </a:prstGeom>
+                  </pic:spPr>
+                </pic:pic>
+              </a:graphicData>
+            </a:graphic>
+          </wp:inline>
+        </w:drawing>
+      </w:r>
+      <w:r>
+        <w:br/>
+      </w:r>
+      <w:r>
+        <w:rPr>
+          <w:noProof/>
+        </w:rPr>
+        <w:drawing>
+          <wp:inline distT="0" distB="0" distL="0" distR="0" wp14:anchorId="28FB8B3D" wp14:editId="68069D22">
+            <wp:extent cx="5943600" cy="3402330"/>
+            <wp:effectExtent l="0" t="0" r="0" b="7620"/>
+            <wp:docPr id="10" name="Picture 10"/>
+            <wp:cNvGraphicFramePr>
+              <a:graphicFrameLocks xmlns:a="http://schemas.openxmlformats.org/drawingml/2006/main" noChangeAspect="1"/>
+            </wp:cNvGraphicFramePr>
+            <a:graphic xmlns:a="http://schemas.openxmlformats.org/drawingml/2006/main">
+              <a:graphicData uri="http://schemas.openxmlformats.org/drawingml/2006/picture">
+                <pic:pic xmlns:pic="http://schemas.openxmlformats.org/drawingml/2006/picture">
+                  <pic:nvPicPr>
+                    <pic:cNvPr id="1" name=""/>
+                    <pic:cNvPicPr/>
+                  </pic:nvPicPr>
+                  <pic:blipFill>
+                    <a:blip r:embed="rId12"/>
+                    <a:stretch>
+                      <a:fillRect/>
+                    </a:stretch>
+                  </pic:blipFill>
+                  <pic:spPr>
+                    <a:xfrm>
+                      <a:off x="0" y="0"/>
+                      <a:ext cx="5943600" cy="3402330"/>
                     </a:xfrm>
                     <a:prstGeom prst="rect">
                       <a:avLst/>

</xml_diff>